<commit_message>
immagini per testing e fix __dirname
</commit_message>
<xml_diff>
--- a/Relazione.docx
+++ b/Relazione.docx
@@ -301,20 +301,16 @@
         <w:rPr>
           <w:b/>
           <w:bCs/>
-        </w:rPr>
-      </w:pPr>
-    </w:p>
-    <w:p>
-      <w:pPr>
-        <w:rPr>
-          <w:b/>
-          <w:bCs/>
-        </w:rPr>
-      </w:pPr>
-      <w:r>
-        <w:rPr>
-          <w:b/>
-          <w:bCs/>
+          <w:sz w:val="20"/>
+          <w:szCs w:val="20"/>
+        </w:rPr>
+      </w:pPr>
+      <w:r>
+        <w:rPr>
+          <w:b/>
+          <w:bCs/>
+          <w:sz w:val="20"/>
+          <w:szCs w:val="20"/>
         </w:rPr>
         <w:t>back-end:</w:t>
       </w:r>
@@ -322,167 +318,393 @@
     <w:p>
       <w:pPr>
         <w:rPr>
+          <w:sz w:val="20"/>
+          <w:szCs w:val="20"/>
           <w:u w:val="single"/>
         </w:rPr>
       </w:pPr>
       <w:r>
-        <w:t>Node</w:t>
-      </w:r>
-      <w:r>
-        <w:t>.js</w:t>
-      </w:r>
-      <w:r>
+        <w:rPr>
+          <w:sz w:val="20"/>
+          <w:szCs w:val="20"/>
+        </w:rPr>
+        <w:t xml:space="preserve">Node.js </w:t>
+      </w:r>
+      <w:r>
+        <w:rPr>
+          <w:sz w:val="20"/>
+          <w:szCs w:val="20"/>
+        </w:rPr>
+        <w:t>–</w:t>
+      </w:r>
+      <w:r>
+        <w:rPr>
+          <w:sz w:val="20"/>
+          <w:szCs w:val="20"/>
+        </w:rPr>
         <w:t xml:space="preserve"> </w:t>
       </w:r>
       <w:r>
-        <w:t>–</w:t>
-      </w:r>
-      <w:r>
-        <w:t xml:space="preserve"> </w:t>
-      </w:r>
-      <w:r>
+        <w:rPr>
+          <w:sz w:val="20"/>
+          <w:szCs w:val="20"/>
+        </w:rPr>
         <w:t>ambiente di runtime dell’applicazione.</w:t>
       </w:r>
     </w:p>
     <w:p>
-      <w:r>
+      <w:pPr>
+        <w:rPr>
+          <w:sz w:val="20"/>
+          <w:szCs w:val="20"/>
+        </w:rPr>
+      </w:pPr>
+      <w:r>
+        <w:rPr>
+          <w:sz w:val="20"/>
+          <w:szCs w:val="20"/>
+        </w:rPr>
         <w:t>Express.js – framework per l’utilizzo di middleware per semplificare lo sviluppo del server.</w:t>
       </w:r>
     </w:p>
     <w:p>
-      <w:r>
+      <w:pPr>
+        <w:rPr>
+          <w:sz w:val="20"/>
+          <w:szCs w:val="20"/>
+        </w:rPr>
+      </w:pPr>
+      <w:r>
+        <w:rPr>
+          <w:sz w:val="20"/>
+          <w:szCs w:val="20"/>
+        </w:rPr>
         <w:t xml:space="preserve">Vite.js – inizializzazione facilitata del progetto, aggiornamento del codice in runtime, proxy e supporto </w:t>
       </w:r>
       <w:r>
+        <w:rPr>
+          <w:sz w:val="20"/>
+          <w:szCs w:val="20"/>
+        </w:rPr>
         <w:tab/>
         <w:t xml:space="preserve"> </w:t>
       </w:r>
       <w:r>
+        <w:rPr>
+          <w:sz w:val="20"/>
+          <w:szCs w:val="20"/>
+        </w:rPr>
         <w:tab/>
         <w:t>typescript.</w:t>
       </w:r>
     </w:p>
     <w:p>
-      <w:r>
+      <w:pPr>
+        <w:rPr>
+          <w:sz w:val="20"/>
+          <w:szCs w:val="20"/>
+        </w:rPr>
+      </w:pPr>
+      <w:r>
+        <w:rPr>
+          <w:sz w:val="20"/>
+          <w:szCs w:val="20"/>
+        </w:rPr>
         <w:t xml:space="preserve">MySql2 – modulo node che permette la di interagire con un database mysql e di eseguire query usando </w:t>
       </w:r>
       <w:r>
+        <w:rPr>
+          <w:sz w:val="20"/>
+          <w:szCs w:val="20"/>
+        </w:rPr>
         <w:tab/>
         <w:t>javascript</w:t>
       </w:r>
       <w:r>
+        <w:rPr>
+          <w:sz w:val="20"/>
+          <w:szCs w:val="20"/>
+        </w:rPr>
         <w:t>, include altre interfacce</w:t>
       </w:r>
       <w:r>
+        <w:rPr>
+          <w:sz w:val="20"/>
+          <w:szCs w:val="20"/>
+        </w:rPr>
         <w:t>.</w:t>
       </w:r>
     </w:p>
     <w:p>
-      <w:r>
+      <w:pPr>
+        <w:rPr>
+          <w:sz w:val="20"/>
+          <w:szCs w:val="20"/>
+        </w:rPr>
+      </w:pPr>
+      <w:r>
+        <w:rPr>
+          <w:sz w:val="20"/>
+          <w:szCs w:val="20"/>
+        </w:rPr>
         <w:t>XAMPP – web hosting in locale per il database</w:t>
       </w:r>
       <w:r>
+        <w:rPr>
+          <w:sz w:val="20"/>
+          <w:szCs w:val="20"/>
+        </w:rPr>
         <w:t>.</w:t>
       </w:r>
     </w:p>
     <w:p>
       <w:pPr>
         <w:rPr>
+          <w:sz w:val="20"/>
+          <w:szCs w:val="20"/>
           <w:u w:val="single"/>
         </w:rPr>
       </w:pPr>
       <w:r>
+        <w:rPr>
+          <w:sz w:val="20"/>
+          <w:szCs w:val="20"/>
+        </w:rPr>
         <w:t xml:space="preserve">Typescript – Superset di javascript, creazione di interfacce riutilizzabili, individuazione più facile degli errori </w:t>
       </w:r>
       <w:r>
+        <w:rPr>
+          <w:sz w:val="20"/>
+          <w:szCs w:val="20"/>
+        </w:rPr>
         <w:tab/>
         <w:t>tramite tipizzazione, import</w:t>
       </w:r>
       <w:r>
+        <w:rPr>
+          <w:sz w:val="20"/>
+          <w:szCs w:val="20"/>
+        </w:rPr>
         <w:t xml:space="preserve"> ed export</w:t>
       </w:r>
       <w:r>
+        <w:rPr>
+          <w:sz w:val="20"/>
+          <w:szCs w:val="20"/>
+        </w:rPr>
         <w:t xml:space="preserve"> facilitati, migliore lettura dei path.</w:t>
       </w:r>
     </w:p>
-    <w:p/>
-    <w:p>
-      <w:pPr>
-        <w:rPr>
-          <w:b/>
-          <w:bCs/>
-        </w:rPr>
-      </w:pPr>
-      <w:r>
-        <w:rPr>
-          <w:b/>
-          <w:bCs/>
+    <w:p>
+      <w:pPr>
+        <w:rPr>
+          <w:sz w:val="20"/>
+          <w:szCs w:val="20"/>
+        </w:rPr>
+      </w:pPr>
+    </w:p>
+    <w:p>
+      <w:pPr>
+        <w:rPr>
+          <w:b/>
+          <w:bCs/>
+          <w:sz w:val="20"/>
+          <w:szCs w:val="20"/>
+        </w:rPr>
+      </w:pPr>
+      <w:r>
+        <w:rPr>
+          <w:b/>
+          <w:bCs/>
+          <w:sz w:val="20"/>
+          <w:szCs w:val="20"/>
         </w:rPr>
         <w:t>front-end:</w:t>
       </w:r>
     </w:p>
     <w:p>
-      <w:r>
+      <w:pPr>
+        <w:rPr>
+          <w:sz w:val="20"/>
+          <w:szCs w:val="20"/>
+        </w:rPr>
+      </w:pPr>
+      <w:r>
+        <w:rPr>
+          <w:sz w:val="20"/>
+          <w:szCs w:val="20"/>
+        </w:rPr>
+        <w:t>Vue.js – framework per la creazione della single page application e di tutte le sue funzionalità interattive</w:t>
+      </w:r>
+      <w:r>
+        <w:rPr>
+          <w:sz w:val="20"/>
+          <w:szCs w:val="20"/>
+        </w:rPr>
+        <w:tab/>
+        <w:t xml:space="preserve"> lato front-end, e comunicazione da/verso il </w:t>
+      </w:r>
+      <w:r>
+        <w:rPr>
+          <w:sz w:val="20"/>
+          <w:szCs w:val="20"/>
+          <w:u w:val="single"/>
+        </w:rPr>
+        <w:t>back</w:t>
+      </w:r>
+      <w:r>
+        <w:rPr>
+          <w:sz w:val="20"/>
+          <w:szCs w:val="20"/>
+        </w:rPr>
+        <w:t>-end.</w:t>
+      </w:r>
+    </w:p>
+    <w:p>
+      <w:pPr>
+        <w:rPr>
+          <w:sz w:val="20"/>
+          <w:szCs w:val="20"/>
+        </w:rPr>
+      </w:pPr>
+      <w:r>
+        <w:rPr>
+          <w:sz w:val="20"/>
+          <w:szCs w:val="20"/>
+        </w:rPr>
         <w:lastRenderedPageBreak/>
-        <w:t>Vue.js – framework per la creazione della single page application e di tutte le sue funzionalità interattive</w:t>
-      </w:r>
-      <w:r>
-        <w:tab/>
-        <w:t xml:space="preserve"> lato front-end, e comunicazione da/verso il back-end.</w:t>
-      </w:r>
-    </w:p>
-    <w:p>
-      <w:r>
         <w:t xml:space="preserve">Axios – permette di effettuare richieste http al back-end e di interpretare richieste e risposte in formato </w:t>
       </w:r>
       <w:r>
+        <w:rPr>
+          <w:sz w:val="20"/>
+          <w:szCs w:val="20"/>
+        </w:rPr>
         <w:tab/>
         <w:t>JSON.</w:t>
       </w:r>
     </w:p>
     <w:p>
-      <w:r>
+      <w:pPr>
+        <w:rPr>
+          <w:sz w:val="20"/>
+          <w:szCs w:val="20"/>
+        </w:rPr>
+      </w:pPr>
+      <w:r>
+        <w:rPr>
+          <w:sz w:val="20"/>
+          <w:szCs w:val="20"/>
+        </w:rPr>
         <w:t>SCSS – utilizzo di variabili per i colori, possibilità di innestare elementi</w:t>
       </w:r>
       <w:r>
+        <w:rPr>
+          <w:sz w:val="20"/>
+          <w:szCs w:val="20"/>
+        </w:rPr>
         <w:t>, riduzione ridondanza di codice</w:t>
       </w:r>
       <w:r>
+        <w:rPr>
+          <w:sz w:val="20"/>
+          <w:szCs w:val="20"/>
+        </w:rPr>
         <w:t>.</w:t>
       </w:r>
     </w:p>
     <w:p>
-      <w:r>
+      <w:pPr>
+        <w:rPr>
+          <w:sz w:val="20"/>
+          <w:szCs w:val="20"/>
+        </w:rPr>
+      </w:pPr>
+      <w:r>
+        <w:rPr>
+          <w:sz w:val="20"/>
+          <w:szCs w:val="20"/>
+        </w:rPr>
         <w:t>Crypto.js – libreria per la codifica delle password.</w:t>
       </w:r>
     </w:p>
     <w:p>
-      <w:r>
+      <w:pPr>
+        <w:rPr>
+          <w:sz w:val="20"/>
+          <w:szCs w:val="20"/>
+        </w:rPr>
+      </w:pPr>
+      <w:r>
+        <w:rPr>
+          <w:sz w:val="20"/>
+          <w:szCs w:val="20"/>
+        </w:rPr>
         <w:t>Fs – modulo node che permette di interfacciarsi con il file system</w:t>
       </w:r>
       <w:r>
+        <w:rPr>
+          <w:sz w:val="20"/>
+          <w:szCs w:val="20"/>
+        </w:rPr>
         <w:t>.</w:t>
       </w:r>
     </w:p>
     <w:p>
-      <w:r>
+      <w:pPr>
+        <w:rPr>
+          <w:sz w:val="20"/>
+          <w:szCs w:val="20"/>
+        </w:rPr>
+      </w:pPr>
+      <w:r>
+        <w:rPr>
+          <w:sz w:val="20"/>
+          <w:szCs w:val="20"/>
+        </w:rPr>
         <w:t>Path – Libreria per rendere dinamici i percorsi dei file.</w:t>
       </w:r>
     </w:p>
     <w:p>
-      <w:r>
+      <w:pPr>
+        <w:rPr>
+          <w:sz w:val="20"/>
+          <w:szCs w:val="20"/>
+        </w:rPr>
+      </w:pPr>
+      <w:r>
+        <w:rPr>
+          <w:sz w:val="20"/>
+          <w:szCs w:val="20"/>
+        </w:rPr>
         <w:t xml:space="preserve">Multer – middleware che permette </w:t>
       </w:r>
       <w:r>
+        <w:rPr>
+          <w:sz w:val="20"/>
+          <w:szCs w:val="20"/>
+        </w:rPr>
         <w:t>la gestione di dati multipart/form-data, include DiskStorage</w:t>
       </w:r>
       <w:r>
+        <w:rPr>
+          <w:sz w:val="20"/>
+          <w:szCs w:val="20"/>
+        </w:rPr>
         <w:t xml:space="preserve"> e upload</w:t>
       </w:r>
       <w:r>
+        <w:rPr>
+          <w:sz w:val="20"/>
+          <w:szCs w:val="20"/>
+        </w:rPr>
         <w:tab/>
       </w:r>
       <w:r>
+        <w:rPr>
+          <w:sz w:val="20"/>
+          <w:szCs w:val="20"/>
+        </w:rPr>
         <w:t xml:space="preserve"> per il salvataggio dei file in locale. Utilizzato nel caricamento delle immagini.</w:t>
       </w:r>
     </w:p>
@@ -508,6 +730,27 @@
       </w:pPr>
       <w:r>
         <w:t>avviare XAMPP -&gt; Apache + MySql</w:t>
+      </w:r>
+    </w:p>
+    <w:p>
+      <w:pPr>
+        <w:pStyle w:val="Paragrafoelenco"/>
+      </w:pPr>
+    </w:p>
+    <w:p>
+      <w:pPr>
+        <w:pStyle w:val="Paragrafoelenco"/>
+      </w:pPr>
+      <w:r>
+        <w:t>sostituire il path di public/</w:t>
+      </w:r>
+      <w:proofErr w:type="spellStart"/>
+      <w:r>
+        <w:t>img</w:t>
+      </w:r>
+      <w:proofErr w:type="spellEnd"/>
+      <w:r>
+        <w:t xml:space="preserve"> in</w:t>
       </w:r>
     </w:p>
     <w:p>

</xml_diff>